<commit_message>
update hw2, release replit code
</commit_message>
<xml_diff>
--- a/assets/homework/hw2/hw2.docx
+++ b/assets/homework/hw2/hw2.docx
@@ -5133,7 +5133,7 @@
     <w:bookmarkEnd w:id="40"/>
     <w:bookmarkEnd w:id="41"/>
     <w:bookmarkEnd w:id="42"/>
-    <w:bookmarkStart w:id="44" w:name="coding"/>
+    <w:bookmarkStart w:id="45" w:name="coding"/>
     <w:p>
       <w:pPr>
         <w:pStyle w:val="Heading1"/>
@@ -5169,7 +5169,21 @@
         <w:pStyle w:val="BodyText"/>
       </w:pPr>
       <w:r>
-        <w:t xml:space="preserve">You can get your starter code for the coding portion here:</w:t>
+        <w:t xml:space="preserve">You can get your starter code for the coding portion</w:t>
+      </w:r>
+      <w:r>
+        <w:t xml:space="preserve"> </w:t>
+      </w:r>
+      <w:hyperlink r:id="rId44">
+        <w:r>
+          <w:rPr>
+            <w:rStyle w:val="Hyperlink"/>
+          </w:rPr>
+          <w:t xml:space="preserve">here</w:t>
+        </w:r>
+      </w:hyperlink>
+      <w:r>
+        <w:t xml:space="preserve">.</w:t>
       </w:r>
     </w:p>
     <w:p>
@@ -5193,7 +5207,7 @@
         <w:t xml:space="preserve"> </w:t>
       </w:r>
       <w:r>
-        <w:t xml:space="preserve">coding questions. Each part is worth 20 points for correcness. Your code will also be reviewed for style (5 points) and documentation (5 ponts), totaling 50 points for the coding portion.</w:t>
+        <w:t xml:space="preserve">coding questions. Each part is worth 20 points for correcness. Your code will also be reviewed for style (5 points) and documentation (5 ponts), for a total of 50 points for the coding portion.</w:t>
       </w:r>
     </w:p>
     <w:p>
@@ -5219,8 +5233,8 @@
         <w:t xml:space="preserve">included in your starter code for detailed instructions.</w:t>
       </w:r>
     </w:p>
-    <w:bookmarkEnd w:id="44"/>
-    <w:bookmarkStart w:id="46" w:name="submitting-the-assignment"/>
+    <w:bookmarkEnd w:id="45"/>
+    <w:bookmarkStart w:id="47" w:name="submitting-the-assignment"/>
     <w:p>
       <w:pPr>
         <w:pStyle w:val="Heading1"/>
@@ -5385,7 +5399,7 @@
       <w:r>
         <w:t xml:space="preserve">(</w:t>
       </w:r>
-      <w:hyperlink r:id="rId45">
+      <w:hyperlink r:id="rId46">
         <w:r>
           <w:rPr>
             <w:rStyle w:val="Hyperlink"/>
@@ -5397,7 +5411,7 @@
         <w:t xml:space="preserve">) to help me track your thoughts on the homework.</w:t>
       </w:r>
     </w:p>
-    <w:bookmarkEnd w:id="46"/>
+    <w:bookmarkEnd w:id="47"/>
     <w:sectPr/>
   </w:body>
 </w:document>

</xml_diff>

<commit_message>
fix typo in code, but does not affect solution
</commit_message>
<xml_diff>
--- a/assets/homework/hw2/hw2.docx
+++ b/assets/homework/hw2/hw2.docx
@@ -4787,15 +4787,27 @@
       </w:pPr>
       <w:r>
         <w:rPr>
-          <w:rStyle w:val="DataTypeTok"/>
-        </w:rPr>
-        <w:t xml:space="preserve">void</w:t>
-      </w:r>
-      <w:r>
-        <w:rPr>
-          <w:rStyle w:val="NormalTok"/>
-        </w:rPr>
-        <w:t xml:space="preserve"> doSomethingSecret</w:t>
+          <w:rStyle w:val="BuiltInTok"/>
+        </w:rPr>
+        <w:t xml:space="preserve">std::</w:t>
+      </w:r>
+      <w:r>
+        <w:rPr>
+          <w:rStyle w:val="NormalTok"/>
+        </w:rPr>
+        <w:t xml:space="preserve">string</w:t>
+      </w:r>
+      <w:r>
+        <w:rPr>
+          <w:rStyle w:val="OperatorTok"/>
+        </w:rPr>
+        <w:t xml:space="preserve"> </w:t>
+      </w:r>
+      <w:r>
+        <w:rPr>
+          <w:rStyle w:val="NormalTok"/>
+        </w:rPr>
+        <w:t xml:space="preserve">doSomethingSecret</w:t>
       </w:r>
       <w:r>
         <w:rPr>

</xml_diff>